<commit_message>
Update PROYECTO DE AULA-SISTEMAS-DIST.docx
</commit_message>
<xml_diff>
--- a/docs/PROYECTO DE AULA-SISTEMAS-DIST.docx
+++ b/docs/PROYECTO DE AULA-SISTEMAS-DIST.docx
@@ -209,7 +209,7 @@
           <w:rFonts w:ascii="Arial" w:hAnsi="Arial" w:cs="Arial"/>
           <w:bCs/>
         </w:rPr>
-        <w:t>Diseñar los componentes del sistema distribuido, tales como la base de datos, API y la aplicación móvil en base a las necesidades de la entidad bancaria.</w:t>
+        <w:t>Analizar los requerimientos a satisfacer por parte del sistema distribuido a construir.</w:t>
       </w:r>
     </w:p>
     <w:p>
@@ -229,7 +229,7 @@
           <w:rFonts w:ascii="Arial" w:hAnsi="Arial" w:cs="Arial"/>
           <w:bCs/>
         </w:rPr>
-        <w:t>Construir cada uno de los componentes diseñados.</w:t>
+        <w:t>Diseñar los componentes del sistema distribuido, tales como la base de datos, API y la aplicación móvil en base a las necesidades de la entidad bancaria.</w:t>
       </w:r>
     </w:p>
     <w:p>
@@ -249,7 +249,7 @@
           <w:rFonts w:ascii="Arial" w:hAnsi="Arial" w:cs="Arial"/>
           <w:bCs/>
         </w:rPr>
-        <w:t>Implementar el sistema distribuido con cada uno de los componentes.</w:t>
+        <w:t>Construir cada uno de los componentes diseñados.</w:t>
       </w:r>
     </w:p>
     <w:p>
@@ -269,6 +269,26 @@
           <w:rFonts w:ascii="Arial" w:hAnsi="Arial" w:cs="Arial"/>
           <w:bCs/>
         </w:rPr>
+        <w:t>Implementar el sistema distribuido con cada uno de los componentes.</w:t>
+      </w:r>
+    </w:p>
+    <w:p>
+      <w:pPr>
+        <w:pStyle w:val="Prrafodelista"/>
+        <w:numPr>
+          <w:ilvl w:val="0"/>
+          <w:numId w:val="9"/>
+        </w:numPr>
+        <w:rPr>
+          <w:rFonts w:ascii="Arial" w:hAnsi="Arial" w:cs="Arial"/>
+          <w:b/>
+        </w:rPr>
+      </w:pPr>
+      <w:r>
+        <w:rPr>
+          <w:rFonts w:ascii="Arial" w:hAnsi="Arial" w:cs="Arial"/>
+          <w:bCs/>
+        </w:rPr>
         <w:t>Realizar pruebas para la mejora del sistema.</w:t>
       </w:r>
     </w:p>
@@ -506,7 +526,7 @@
           <w:rFonts w:ascii="Arial" w:hAnsi="Arial" w:cs="Arial"/>
           <w:bCs/>
         </w:rPr>
-        <w:t xml:space="preserve">Son aplicaciones modulares autocontenidas que puede describir, publicar, localizar e invocar a través de una red. Un escenario de servicios web típico es una aplicación empresarial que solicita un servicio de otra aplicación existente. La solicitud se procesa a través de una dirección web </w:t>
+        <w:t xml:space="preserve">Son aplicaciones modulares autocontenidas que puede describir, publicar, localizar e invocar a través de una red. Un escenario de servicios web típico es una aplicación empresarial que solicita un servicio de otra </w:t>
       </w:r>
       <w:r>
         <w:rPr>
@@ -514,7 +534,7 @@
           <w:bCs/>
         </w:rPr>
         <w:lastRenderedPageBreak/>
-        <w:t xml:space="preserve">determinada usando mensajes SOAP a través de un transporte HTTP. El servicio recibe la solicitud, la procesa y devuelve una respuesta </w:t>
+        <w:t xml:space="preserve">aplicación existente. La solicitud se procesa a través de una dirección web determinada usando mensajes SOAP a través de un transporte HTTP. El servicio recibe la solicitud, la procesa y devuelve una respuesta </w:t>
       </w:r>
       <w:r>
         <w:rPr>
@@ -779,17 +799,8 @@
           <w:rFonts w:ascii="Arial" w:hAnsi="Arial" w:cs="Arial"/>
           <w:bCs/>
         </w:rPr>
-        <w:t xml:space="preserve">Manejo de servicios de cloud </w:t>
-      </w:r>
-      <w:proofErr w:type="spellStart"/>
-      <w:r>
-        <w:rPr>
-          <w:rFonts w:ascii="Arial" w:hAnsi="Arial" w:cs="Arial"/>
-          <w:bCs/>
-        </w:rPr>
-        <w:t>computing</w:t>
-      </w:r>
-      <w:proofErr w:type="spellEnd"/>
+        <w:t>Manejo de servicios de cloud computing</w:t>
+      </w:r>
     </w:p>
     <w:p>
       <w:pPr>
@@ -1375,27 +1386,7 @@
                 <w:sz w:val="24"/>
                 <w:szCs w:val="24"/>
               </w:rPr>
-              <w:t xml:space="preserve">Es un sistema de bases de datos relacional desarrollado bajo licencia dual por Oracle </w:t>
-            </w:r>
-            <w:proofErr w:type="spellStart"/>
-            <w:r>
-              <w:rPr>
-                <w:rFonts w:ascii="Arial" w:hAnsi="Arial" w:cs="Arial"/>
-                <w:bCs/>
-                <w:sz w:val="24"/>
-                <w:szCs w:val="24"/>
-              </w:rPr>
-              <w:t>Corporation</w:t>
-            </w:r>
-            <w:proofErr w:type="spellEnd"/>
-            <w:r>
-              <w:rPr>
-                <w:rFonts w:ascii="Arial" w:hAnsi="Arial" w:cs="Arial"/>
-                <w:bCs/>
-                <w:sz w:val="24"/>
-                <w:szCs w:val="24"/>
-              </w:rPr>
-              <w:t>.</w:t>
+              <w:t>Es un sistema de bases de datos relacional desarrollado bajo licencia dual por Oracle Corporation.</w:t>
             </w:r>
           </w:p>
         </w:tc>
@@ -1614,7 +1605,6 @@
               </w:rPr>
             </w:pPr>
             <w:hyperlink r:id="rId15" w:history="1">
-              <w:proofErr w:type="spellStart"/>
               <w:r>
                 <w:rPr>
                   <w:rStyle w:val="Hipervnculo"/>
@@ -1623,31 +1613,8 @@
                   <w:sz w:val="24"/>
                   <w:szCs w:val="24"/>
                 </w:rPr>
-                <w:t>PuTTY</w:t>
+                <w:t>PuTTY / PuTTYgen</w:t>
               </w:r>
-              <w:proofErr w:type="spellEnd"/>
-              <w:r>
-                <w:rPr>
-                  <w:rStyle w:val="Hipervnculo"/>
-                  <w:rFonts w:ascii="Arial" w:hAnsi="Arial" w:cs="Arial"/>
-                  <w:bCs/>
-                  <w:sz w:val="24"/>
-                  <w:szCs w:val="24"/>
-                </w:rPr>
-                <w:t xml:space="preserve"> / </w:t>
-              </w:r>
-              <w:proofErr w:type="spellStart"/>
-              <w:r>
-                <w:rPr>
-                  <w:rStyle w:val="Hipervnculo"/>
-                  <w:rFonts w:ascii="Arial" w:hAnsi="Arial" w:cs="Arial"/>
-                  <w:bCs/>
-                  <w:sz w:val="24"/>
-                  <w:szCs w:val="24"/>
-                </w:rPr>
-                <w:t>PuTTYgen</w:t>
-              </w:r>
-              <w:proofErr w:type="spellEnd"/>
             </w:hyperlink>
           </w:p>
         </w:tc>
@@ -1671,27 +1638,7 @@
                 <w:sz w:val="24"/>
                 <w:szCs w:val="24"/>
               </w:rPr>
-              <w:t xml:space="preserve">Es un cliente SSH, Telnet, </w:t>
-            </w:r>
-            <w:proofErr w:type="spellStart"/>
-            <w:r>
-              <w:rPr>
-                <w:rFonts w:ascii="Arial" w:hAnsi="Arial" w:cs="Arial"/>
-                <w:bCs/>
-                <w:sz w:val="24"/>
-                <w:szCs w:val="24"/>
-              </w:rPr>
-              <w:t>rlogin</w:t>
-            </w:r>
-            <w:proofErr w:type="spellEnd"/>
-            <w:r>
-              <w:rPr>
-                <w:rFonts w:ascii="Arial" w:hAnsi="Arial" w:cs="Arial"/>
-                <w:bCs/>
-                <w:sz w:val="24"/>
-                <w:szCs w:val="24"/>
-              </w:rPr>
-              <w:t xml:space="preserve"> t TCP raw con licencia libre.</w:t>
+              <w:t>Es un cliente SSH, Telnet, rlogin t TCP raw con licencia libre.</w:t>
             </w:r>
           </w:p>
         </w:tc>
@@ -2074,51 +2021,7 @@
                   <w:sz w:val="24"/>
                   <w:szCs w:val="24"/>
                 </w:rPr>
-                <w:t xml:space="preserve">Eclipse IDE </w:t>
-              </w:r>
-              <w:proofErr w:type="spellStart"/>
-              <w:r>
-                <w:rPr>
-                  <w:rStyle w:val="Hipervnculo"/>
-                  <w:rFonts w:ascii="Arial" w:hAnsi="Arial" w:cs="Arial"/>
-                  <w:bCs/>
-                  <w:sz w:val="24"/>
-                  <w:szCs w:val="24"/>
-                </w:rPr>
-                <w:t>for</w:t>
-              </w:r>
-              <w:proofErr w:type="spellEnd"/>
-              <w:r>
-                <w:rPr>
-                  <w:rStyle w:val="Hipervnculo"/>
-                  <w:rFonts w:ascii="Arial" w:hAnsi="Arial" w:cs="Arial"/>
-                  <w:bCs/>
-                  <w:sz w:val="24"/>
-                  <w:szCs w:val="24"/>
-                </w:rPr>
-                <w:t xml:space="preserve"> Enterprise Java </w:t>
-              </w:r>
-              <w:proofErr w:type="spellStart"/>
-              <w:r>
-                <w:rPr>
-                  <w:rStyle w:val="Hipervnculo"/>
-                  <w:rFonts w:ascii="Arial" w:hAnsi="Arial" w:cs="Arial"/>
-                  <w:bCs/>
-                  <w:sz w:val="24"/>
-                  <w:szCs w:val="24"/>
-                </w:rPr>
-                <w:t>Developers</w:t>
-              </w:r>
-              <w:proofErr w:type="spellEnd"/>
-              <w:r>
-                <w:rPr>
-                  <w:rStyle w:val="Hipervnculo"/>
-                  <w:rFonts w:ascii="Arial" w:hAnsi="Arial" w:cs="Arial"/>
-                  <w:bCs/>
-                  <w:sz w:val="24"/>
-                  <w:szCs w:val="24"/>
-                </w:rPr>
-                <w:t xml:space="preserve"> - 2020-09</w:t>
+                <w:t>Eclipse IDE for Enterprise Java Developers - 2020-09</w:t>
               </w:r>
             </w:hyperlink>
           </w:p>
@@ -2818,7 +2721,6 @@
               </w:rPr>
             </w:pPr>
             <w:hyperlink r:id="rId30" w:history="1">
-              <w:proofErr w:type="spellStart"/>
               <w:r>
                 <w:rPr>
                   <w:rStyle w:val="Hipervnculo"/>
@@ -2827,40 +2729,7 @@
                   <w:sz w:val="24"/>
                   <w:szCs w:val="24"/>
                 </w:rPr>
-                <w:t>Github</w:t>
-              </w:r>
-              <w:proofErr w:type="spellEnd"/>
-              <w:r>
-                <w:rPr>
-                  <w:rStyle w:val="Hipervnculo"/>
-                  <w:rFonts w:ascii="Arial" w:hAnsi="Arial" w:cs="Arial"/>
-                  <w:bCs/>
-                  <w:sz w:val="24"/>
-                  <w:szCs w:val="24"/>
-                </w:rPr>
-                <w:t xml:space="preserve"> – </w:t>
-              </w:r>
-              <w:proofErr w:type="spellStart"/>
-              <w:r>
-                <w:rPr>
-                  <w:rStyle w:val="Hipervnculo"/>
-                  <w:rFonts w:ascii="Arial" w:hAnsi="Arial" w:cs="Arial"/>
-                  <w:bCs/>
-                  <w:sz w:val="24"/>
-                  <w:szCs w:val="24"/>
-                </w:rPr>
-                <w:t>Github</w:t>
-              </w:r>
-              <w:proofErr w:type="spellEnd"/>
-              <w:r>
-                <w:rPr>
-                  <w:rStyle w:val="Hipervnculo"/>
-                  <w:rFonts w:ascii="Arial" w:hAnsi="Arial" w:cs="Arial"/>
-                  <w:bCs/>
-                  <w:sz w:val="24"/>
-                  <w:szCs w:val="24"/>
-                </w:rPr>
-                <w:t xml:space="preserve"> Desktop</w:t>
+                <w:t>Github – Github Desktop</w:t>
               </w:r>
             </w:hyperlink>
           </w:p>
@@ -2903,14 +2772,27 @@
       <w:r>
         <w:t xml:space="preserve">Ilustración </w:t>
       </w:r>
-      <w:fldSimple w:instr=" SEQ Ilustración \* ARABIC ">
-        <w:r>
-          <w:rPr>
-            <w:noProof/>
-          </w:rPr>
-          <w:t>1</w:t>
-        </w:r>
-      </w:fldSimple>
+      <w:r>
+        <w:fldChar w:fldCharType="begin"/>
+      </w:r>
+      <w:r>
+        <w:instrText xml:space="preserve"> SEQ Ilustración \* ARABIC </w:instrText>
+      </w:r>
+      <w:r>
+        <w:fldChar w:fldCharType="separate"/>
+      </w:r>
+      <w:r>
+        <w:rPr>
+          <w:noProof/>
+        </w:rPr>
+        <w:t>1</w:t>
+      </w:r>
+      <w:r>
+        <w:rPr>
+          <w:noProof/>
+        </w:rPr>
+        <w:fldChar w:fldCharType="end"/>
+      </w:r>
       <w:r>
         <w:t xml:space="preserve"> tabla de recursos de software y hardware</w:t>
       </w:r>
@@ -2949,6 +2831,529 @@
         <w:rPr>
           <w:rFonts w:ascii="Arial" w:hAnsi="Arial" w:cs="Arial"/>
           <w:bCs/>
+        </w:rPr>
+        <w:br w:type="page"/>
+      </w:r>
+    </w:p>
+    <w:p>
+      <w:pPr>
+        <w:rPr>
+          <w:rFonts w:ascii="Arial" w:hAnsi="Arial" w:cs="Arial"/>
+          <w:b/>
+        </w:rPr>
+      </w:pPr>
+      <w:r>
+        <w:rPr>
+          <w:rFonts w:ascii="Arial" w:hAnsi="Arial" w:cs="Arial"/>
+          <w:b/>
+        </w:rPr>
+        <w:lastRenderedPageBreak/>
+        <w:t xml:space="preserve">DESCRIPCIÓN DE LA PRÁCTICA (PROCEDIMIENTOS, EJERCICIOS Y METODOLOGÍA): </w:t>
+      </w:r>
+    </w:p>
+    <w:p>
+      <w:pPr>
+        <w:jc w:val="left"/>
+        <w:rPr>
+          <w:rFonts w:ascii="Arial" w:hAnsi="Arial" w:cs="Arial"/>
+          <w:bCs/>
+        </w:rPr>
+      </w:pPr>
+      <w:r>
+        <w:rPr>
+          <w:rFonts w:ascii="Arial" w:hAnsi="Arial" w:cs="Arial"/>
+          <w:bCs/>
+        </w:rPr>
+        <w:t>Para el desarrollo de este proyecto se contemplan las siguientes actividades, procedimientos y metodologías:</w:t>
+      </w:r>
+    </w:p>
+    <w:p>
+      <w:pPr>
+        <w:pStyle w:val="Prrafodelista"/>
+        <w:numPr>
+          <w:ilvl w:val="0"/>
+          <w:numId w:val="9"/>
+        </w:numPr>
+        <w:jc w:val="left"/>
+        <w:rPr>
+          <w:rFonts w:ascii="Arial" w:hAnsi="Arial" w:cs="Arial"/>
+          <w:bCs/>
+        </w:rPr>
+      </w:pPr>
+      <w:r>
+        <w:rPr>
+          <w:rFonts w:ascii="Arial" w:hAnsi="Arial" w:cs="Arial"/>
+          <w:bCs/>
+        </w:rPr>
+        <w:t xml:space="preserve">Metodología: se hará uso de la metodología en Cascada propuesta por Winston W. Royce en 1970. </w:t>
+      </w:r>
+    </w:p>
+    <w:p>
+      <w:pPr>
+        <w:pStyle w:val="Prrafodelista"/>
+        <w:numPr>
+          <w:ilvl w:val="0"/>
+          <w:numId w:val="9"/>
+        </w:numPr>
+        <w:jc w:val="left"/>
+        <w:rPr>
+          <w:rFonts w:ascii="Arial" w:hAnsi="Arial" w:cs="Arial"/>
+          <w:b/>
+        </w:rPr>
+      </w:pPr>
+      <w:r>
+        <w:rPr>
+          <w:rFonts w:ascii="Arial" w:hAnsi="Arial" w:cs="Arial"/>
+          <w:bCs/>
+        </w:rPr>
+        <w:t>Modelado de la arquitectura del sistema distribuido: se contempla el diseño del sistema como una actividad de vital importancia ya que, por medio de esta se definen los componentes que tendrá el sistema</w:t>
+      </w:r>
+      <w:r>
+        <w:rPr>
+          <w:rFonts w:ascii="Arial" w:hAnsi="Arial" w:cs="Arial"/>
+          <w:bCs/>
+        </w:rPr>
+        <w:t>, la forma en que se van a comunicar los componentes entre si y los recursos de software y hardware que soportaran cada uno de los componentes.</w:t>
+      </w:r>
+    </w:p>
+    <w:p>
+      <w:pPr>
+        <w:pStyle w:val="Prrafodelista"/>
+        <w:numPr>
+          <w:ilvl w:val="0"/>
+          <w:numId w:val="9"/>
+        </w:numPr>
+        <w:jc w:val="left"/>
+        <w:rPr>
+          <w:rFonts w:ascii="Arial" w:hAnsi="Arial" w:cs="Arial"/>
+          <w:b/>
+        </w:rPr>
+      </w:pPr>
+      <w:r>
+        <w:rPr>
+          <w:rFonts w:ascii="Arial" w:hAnsi="Arial" w:cs="Arial"/>
+          <w:bCs/>
+        </w:rPr>
+        <w:t>Definición de recursos de software y hardware a emplear</w:t>
+      </w:r>
+      <w:r>
+        <w:rPr>
+          <w:rFonts w:ascii="Arial" w:hAnsi="Arial" w:cs="Arial"/>
+          <w:bCs/>
+        </w:rPr>
+        <w:t>: en esta actividad se definirán las tecnologías que se emplearán en el desarrollo del proyecto, además de identificar la documentación del software a emplear con el fin de acceder de forma rápida a estos en el momento que se requiera.</w:t>
+      </w:r>
+    </w:p>
+    <w:p>
+      <w:pPr>
+        <w:pStyle w:val="Prrafodelista"/>
+        <w:numPr>
+          <w:ilvl w:val="0"/>
+          <w:numId w:val="9"/>
+        </w:numPr>
+        <w:jc w:val="left"/>
+        <w:rPr>
+          <w:rFonts w:ascii="Arial" w:hAnsi="Arial" w:cs="Arial"/>
+          <w:b/>
+        </w:rPr>
+      </w:pPr>
+      <w:r>
+        <w:rPr>
+          <w:rFonts w:ascii="Arial" w:hAnsi="Arial" w:cs="Arial"/>
+          <w:bCs/>
+        </w:rPr>
+        <w:t>Definición de requerimientos funcionales y no funcionales del sistema distribuido</w:t>
+      </w:r>
+      <w:r>
+        <w:rPr>
+          <w:rFonts w:ascii="Arial" w:hAnsi="Arial" w:cs="Arial"/>
+          <w:bCs/>
+        </w:rPr>
+        <w:t>: con base a la descripción del problema, se definen los requerimientos a cumplir por parte del sistema distribuido.</w:t>
+      </w:r>
+    </w:p>
+    <w:p>
+      <w:pPr>
+        <w:pStyle w:val="Prrafodelista"/>
+        <w:numPr>
+          <w:ilvl w:val="0"/>
+          <w:numId w:val="9"/>
+        </w:numPr>
+        <w:jc w:val="left"/>
+        <w:rPr>
+          <w:rFonts w:ascii="Arial" w:hAnsi="Arial" w:cs="Arial"/>
+          <w:b/>
+        </w:rPr>
+      </w:pPr>
+      <w:r>
+        <w:rPr>
+          <w:rFonts w:ascii="Arial" w:hAnsi="Arial" w:cs="Arial"/>
+          <w:bCs/>
+        </w:rPr>
+        <w:t>Instalación de componentes de software a emplear</w:t>
+      </w:r>
+      <w:r>
+        <w:rPr>
+          <w:rFonts w:ascii="Arial" w:hAnsi="Arial" w:cs="Arial"/>
+          <w:bCs/>
+        </w:rPr>
+        <w:t>: con los recursos definidos, instalan los recursos de software identificados.</w:t>
+      </w:r>
+    </w:p>
+    <w:p>
+      <w:pPr>
+        <w:pStyle w:val="Prrafodelista"/>
+        <w:numPr>
+          <w:ilvl w:val="0"/>
+          <w:numId w:val="9"/>
+        </w:numPr>
+        <w:jc w:val="left"/>
+        <w:rPr>
+          <w:rFonts w:ascii="Arial" w:hAnsi="Arial" w:cs="Arial"/>
+          <w:b/>
+        </w:rPr>
+      </w:pPr>
+      <w:r>
+        <w:rPr>
+          <w:rFonts w:ascii="Arial" w:hAnsi="Arial" w:cs="Arial"/>
+          <w:bCs/>
+        </w:rPr>
+        <w:t>Levantamiento de la instancia de VM</w:t>
+      </w:r>
+      <w:r>
+        <w:rPr>
+          <w:rFonts w:ascii="Arial" w:hAnsi="Arial" w:cs="Arial"/>
+          <w:bCs/>
+        </w:rPr>
+        <w:t>: esta actividad contempla la configuración de la instancia de VM en Google Cloud.</w:t>
+      </w:r>
+    </w:p>
+    <w:p>
+      <w:pPr>
+        <w:pStyle w:val="Prrafodelista"/>
+        <w:numPr>
+          <w:ilvl w:val="0"/>
+          <w:numId w:val="9"/>
+        </w:numPr>
+        <w:jc w:val="left"/>
+        <w:rPr>
+          <w:rFonts w:ascii="Arial" w:hAnsi="Arial" w:cs="Arial"/>
+          <w:b/>
+        </w:rPr>
+      </w:pPr>
+      <w:r>
+        <w:rPr>
+          <w:rFonts w:ascii="Arial" w:hAnsi="Arial" w:cs="Arial"/>
+          <w:bCs/>
+        </w:rPr>
+        <w:t>Instalación y configuración de MySQL en la instancia VM</w:t>
+      </w:r>
+      <w:r>
+        <w:rPr>
+          <w:rFonts w:ascii="Arial" w:hAnsi="Arial" w:cs="Arial"/>
+          <w:bCs/>
+        </w:rPr>
+        <w:t>: con la instancia de la VM en Google cloud, se deben instalar los recursos requeridos en la instancia para el correcto funcionamiento de MySQL.</w:t>
+      </w:r>
+    </w:p>
+    <w:p>
+      <w:pPr>
+        <w:pStyle w:val="Prrafodelista"/>
+        <w:numPr>
+          <w:ilvl w:val="0"/>
+          <w:numId w:val="9"/>
+        </w:numPr>
+        <w:jc w:val="left"/>
+        <w:rPr>
+          <w:rFonts w:ascii="Arial" w:hAnsi="Arial" w:cs="Arial"/>
+          <w:b/>
+        </w:rPr>
+      </w:pPr>
+      <w:r>
+        <w:rPr>
+          <w:rFonts w:ascii="Arial" w:hAnsi="Arial" w:cs="Arial"/>
+          <w:bCs/>
+        </w:rPr>
+        <w:t>Diseño</w:t>
+      </w:r>
+      <w:r>
+        <w:rPr>
+          <w:rFonts w:ascii="Arial" w:hAnsi="Arial" w:cs="Arial"/>
+          <w:bCs/>
+        </w:rPr>
+        <w:t xml:space="preserve"> e implementación</w:t>
+      </w:r>
+      <w:r>
+        <w:rPr>
+          <w:rFonts w:ascii="Arial" w:hAnsi="Arial" w:cs="Arial"/>
+          <w:bCs/>
+        </w:rPr>
+        <w:t xml:space="preserve"> de</w:t>
+      </w:r>
+      <w:r>
+        <w:rPr>
+          <w:rFonts w:ascii="Arial" w:hAnsi="Arial" w:cs="Arial"/>
+          <w:bCs/>
+        </w:rPr>
+        <w:t xml:space="preserve"> la</w:t>
+      </w:r>
+      <w:r>
+        <w:rPr>
+          <w:rFonts w:ascii="Arial" w:hAnsi="Arial" w:cs="Arial"/>
+          <w:bCs/>
+        </w:rPr>
+        <w:t xml:space="preserve"> base de datos</w:t>
+      </w:r>
+      <w:r>
+        <w:rPr>
+          <w:rFonts w:ascii="Arial" w:hAnsi="Arial" w:cs="Arial"/>
+          <w:bCs/>
+        </w:rPr>
+        <w:t>: se definirán las tablas con los datos requeridos para la naturaleza del proyecto.</w:t>
+      </w:r>
+    </w:p>
+    <w:p>
+      <w:pPr>
+        <w:pStyle w:val="Prrafodelista"/>
+        <w:numPr>
+          <w:ilvl w:val="0"/>
+          <w:numId w:val="9"/>
+        </w:numPr>
+        <w:jc w:val="left"/>
+        <w:rPr>
+          <w:rFonts w:ascii="Arial" w:hAnsi="Arial" w:cs="Arial"/>
+          <w:b/>
+        </w:rPr>
+      </w:pPr>
+      <w:r>
+        <w:rPr>
+          <w:rFonts w:ascii="Arial" w:hAnsi="Arial" w:cs="Arial"/>
+          <w:bCs/>
+        </w:rPr>
+        <w:t>Configuración de la API en Spring Boot</w:t>
+      </w:r>
+      <w:r>
+        <w:rPr>
+          <w:rFonts w:ascii="Arial" w:hAnsi="Arial" w:cs="Arial"/>
+          <w:bCs/>
+        </w:rPr>
+        <w:t>: con la base de datos construida, se levantarán los componentes de la API en base a la misma estructura definida de la base de datos.</w:t>
+      </w:r>
+    </w:p>
+    <w:p>
+      <w:pPr>
+        <w:pStyle w:val="Prrafodelista"/>
+        <w:numPr>
+          <w:ilvl w:val="0"/>
+          <w:numId w:val="9"/>
+        </w:numPr>
+        <w:jc w:val="left"/>
+        <w:rPr>
+          <w:rFonts w:ascii="Arial" w:hAnsi="Arial" w:cs="Arial"/>
+          <w:b/>
+        </w:rPr>
+      </w:pPr>
+      <w:r>
+        <w:rPr>
+          <w:rFonts w:ascii="Arial" w:hAnsi="Arial" w:cs="Arial"/>
+          <w:bCs/>
+        </w:rPr>
+        <w:t>Conexión de la base de datos con la API</w:t>
+      </w:r>
+      <w:r>
+        <w:rPr>
+          <w:rFonts w:ascii="Arial" w:hAnsi="Arial" w:cs="Arial"/>
+          <w:bCs/>
+        </w:rPr>
+        <w:t>: esta actividad comprobara que la API pueda acceder correctamente a los datos almacenados en la base de datos.</w:t>
+      </w:r>
+    </w:p>
+    <w:p>
+      <w:pPr>
+        <w:pStyle w:val="Prrafodelista"/>
+        <w:numPr>
+          <w:ilvl w:val="0"/>
+          <w:numId w:val="9"/>
+        </w:numPr>
+        <w:jc w:val="left"/>
+        <w:rPr>
+          <w:rFonts w:ascii="Arial" w:hAnsi="Arial" w:cs="Arial"/>
+          <w:b/>
+        </w:rPr>
+      </w:pPr>
+      <w:r>
+        <w:rPr>
+          <w:rFonts w:ascii="Arial" w:hAnsi="Arial" w:cs="Arial"/>
+          <w:bCs/>
+        </w:rPr>
+        <w:t>Diseño de interfaces graficas de la aplicación</w:t>
+      </w:r>
+      <w:r>
+        <w:rPr>
+          <w:rFonts w:ascii="Arial" w:hAnsi="Arial" w:cs="Arial"/>
+          <w:bCs/>
+        </w:rPr>
+        <w:t>: en esta actividad se definirán las pantallas a las cuales el usuario tendrá acceso, teniendo presente los servicios que podrá consumir la API.</w:t>
+      </w:r>
+    </w:p>
+    <w:p>
+      <w:pPr>
+        <w:pStyle w:val="Prrafodelista"/>
+        <w:numPr>
+          <w:ilvl w:val="0"/>
+          <w:numId w:val="9"/>
+        </w:numPr>
+        <w:jc w:val="left"/>
+        <w:rPr>
+          <w:rFonts w:ascii="Arial" w:hAnsi="Arial" w:cs="Arial"/>
+          <w:b/>
+        </w:rPr>
+      </w:pPr>
+      <w:r>
+        <w:rPr>
+          <w:rFonts w:ascii="Arial" w:hAnsi="Arial" w:cs="Arial"/>
+          <w:bCs/>
+        </w:rPr>
+        <w:t>Implementación de conectividad entre la aplicación móvil y la API</w:t>
+      </w:r>
+      <w:r>
+        <w:rPr>
+          <w:rFonts w:ascii="Arial" w:hAnsi="Arial" w:cs="Arial"/>
+          <w:bCs/>
+        </w:rPr>
+        <w:t>: con las pantallas diseñadas, se va a implementar la librería que permita la conectividad con la API en Spring Boot.</w:t>
+      </w:r>
+    </w:p>
+    <w:p>
+      <w:pPr>
+        <w:pStyle w:val="Prrafodelista"/>
+        <w:numPr>
+          <w:ilvl w:val="0"/>
+          <w:numId w:val="9"/>
+        </w:numPr>
+        <w:jc w:val="left"/>
+        <w:rPr>
+          <w:rFonts w:ascii="Arial" w:hAnsi="Arial" w:cs="Arial"/>
+          <w:bCs/>
+        </w:rPr>
+      </w:pPr>
+      <w:r>
+        <w:rPr>
+          <w:rFonts w:ascii="Arial" w:hAnsi="Arial" w:cs="Arial"/>
+          <w:bCs/>
+        </w:rPr>
+        <w:t>Pruebas de funcionamiento de los componentes y del sistema distribuido</w:t>
+      </w:r>
+      <w:r>
+        <w:rPr>
+          <w:rFonts w:ascii="Arial" w:hAnsi="Arial" w:cs="Arial"/>
+          <w:bCs/>
+        </w:rPr>
+        <w:t xml:space="preserve">: se </w:t>
+      </w:r>
+      <w:r>
+        <w:rPr>
+          <w:rFonts w:ascii="Arial" w:hAnsi="Arial" w:cs="Arial"/>
+          <w:bCs/>
+        </w:rPr>
+        <w:t>realizarán</w:t>
+      </w:r>
+      <w:r>
+        <w:rPr>
+          <w:rFonts w:ascii="Arial" w:hAnsi="Arial" w:cs="Arial"/>
+          <w:bCs/>
+        </w:rPr>
+        <w:t xml:space="preserve"> pruebas individuales del funcionamiento de cada uno de los </w:t>
+      </w:r>
+      <w:r>
+        <w:rPr>
+          <w:rFonts w:ascii="Arial" w:hAnsi="Arial" w:cs="Arial"/>
+          <w:bCs/>
+        </w:rPr>
+        <w:lastRenderedPageBreak/>
+        <w:t xml:space="preserve">componentes, al tener todos los </w:t>
+      </w:r>
+      <w:r>
+        <w:rPr>
+          <w:rFonts w:ascii="Arial" w:hAnsi="Arial" w:cs="Arial"/>
+          <w:bCs/>
+        </w:rPr>
+        <w:t>componentes funcionando correctamente, se probará el correcto funcionamiento del sistema distribuido.</w:t>
+      </w:r>
+    </w:p>
+    <w:p>
+      <w:pPr>
+        <w:pStyle w:val="Prrafodelista"/>
+        <w:numPr>
+          <w:ilvl w:val="0"/>
+          <w:numId w:val="9"/>
+        </w:numPr>
+        <w:jc w:val="left"/>
+        <w:rPr>
+          <w:rFonts w:ascii="Arial" w:hAnsi="Arial" w:cs="Arial"/>
+          <w:bCs/>
+        </w:rPr>
+      </w:pPr>
+      <w:r>
+        <w:rPr>
+          <w:rFonts w:ascii="Arial" w:hAnsi="Arial" w:cs="Arial"/>
+          <w:bCs/>
+        </w:rPr>
+        <w:t>Pruebas de seguridad</w:t>
+      </w:r>
+      <w:r>
+        <w:rPr>
+          <w:rFonts w:ascii="Arial" w:hAnsi="Arial" w:cs="Arial"/>
+          <w:bCs/>
+        </w:rPr>
+        <w:t>: se realizarán pruebas relacionadas con la seguridad de cada uno de los componentes.</w:t>
+      </w:r>
+    </w:p>
+    <w:p>
+      <w:pPr>
+        <w:pStyle w:val="Prrafodelista"/>
+        <w:numPr>
+          <w:ilvl w:val="0"/>
+          <w:numId w:val="9"/>
+        </w:numPr>
+        <w:jc w:val="left"/>
+        <w:rPr>
+          <w:rFonts w:ascii="Arial" w:hAnsi="Arial" w:cs="Arial"/>
+          <w:bCs/>
+        </w:rPr>
+      </w:pPr>
+      <w:r>
+        <w:rPr>
+          <w:rFonts w:ascii="Arial" w:hAnsi="Arial" w:cs="Arial"/>
+          <w:bCs/>
+        </w:rPr>
+        <w:t>Mantenimiento y mejora</w:t>
+      </w:r>
+      <w:r>
+        <w:rPr>
+          <w:rFonts w:ascii="Arial" w:hAnsi="Arial" w:cs="Arial"/>
+          <w:bCs/>
+        </w:rPr>
+        <w:t>: se realizarán mejoras a los componentes teniendo en cuenta la información obtenida de las pruebas de funcionamiento y seguridad.</w:t>
+      </w:r>
+    </w:p>
+    <w:p>
+      <w:pPr>
+        <w:pStyle w:val="Prrafodelista"/>
+        <w:numPr>
+          <w:ilvl w:val="0"/>
+          <w:numId w:val="9"/>
+        </w:numPr>
+        <w:jc w:val="left"/>
+        <w:rPr>
+          <w:rFonts w:ascii="Arial" w:hAnsi="Arial" w:cs="Arial"/>
+          <w:b/>
+        </w:rPr>
+      </w:pPr>
+      <w:r>
+        <w:rPr>
+          <w:rFonts w:ascii="Arial" w:hAnsi="Arial" w:cs="Arial"/>
+          <w:b/>
         </w:rPr>
         <w:br w:type="page"/>
       </w:r>
@@ -3997,14 +4402,27 @@
       <w:r>
         <w:t xml:space="preserve">Ilustración </w:t>
       </w:r>
-      <w:fldSimple w:instr=" SEQ Ilustración \* ARABIC ">
-        <w:r>
-          <w:rPr>
-            <w:noProof/>
-          </w:rPr>
-          <w:t>2</w:t>
-        </w:r>
-      </w:fldSimple>
+      <w:r>
+        <w:fldChar w:fldCharType="begin"/>
+      </w:r>
+      <w:r>
+        <w:instrText xml:space="preserve"> SEQ Ilustración \* ARABIC </w:instrText>
+      </w:r>
+      <w:r>
+        <w:fldChar w:fldCharType="separate"/>
+      </w:r>
+      <w:r>
+        <w:rPr>
+          <w:noProof/>
+        </w:rPr>
+        <w:t>2</w:t>
+      </w:r>
+      <w:r>
+        <w:rPr>
+          <w:noProof/>
+        </w:rPr>
+        <w:fldChar w:fldCharType="end"/>
+      </w:r>
       <w:r>
         <w:t xml:space="preserve"> estructura de la metodología en cascada</w:t>
       </w:r>
@@ -4604,14 +5022,27 @@
       <w:r>
         <w:t xml:space="preserve">Ilustración </w:t>
       </w:r>
-      <w:fldSimple w:instr=" SEQ Ilustración \* ARABIC ">
-        <w:r>
-          <w:rPr>
-            <w:noProof/>
-          </w:rPr>
-          <w:t>3</w:t>
-        </w:r>
-      </w:fldSimple>
+      <w:r>
+        <w:fldChar w:fldCharType="begin"/>
+      </w:r>
+      <w:r>
+        <w:instrText xml:space="preserve"> SEQ Ilustración \* ARABIC </w:instrText>
+      </w:r>
+      <w:r>
+        <w:fldChar w:fldCharType="separate"/>
+      </w:r>
+      <w:r>
+        <w:rPr>
+          <w:noProof/>
+        </w:rPr>
+        <w:t>3</w:t>
+      </w:r>
+      <w:r>
+        <w:rPr>
+          <w:noProof/>
+        </w:rPr>
+        <w:fldChar w:fldCharType="end"/>
+      </w:r>
       <w:r>
         <w:t xml:space="preserve"> tabla de requerimientos funcionales</w:t>
       </w:r>
@@ -5736,14 +6167,27 @@
       <w:r>
         <w:t xml:space="preserve">Ilustración </w:t>
       </w:r>
-      <w:fldSimple w:instr=" SEQ Ilustración \* ARABIC ">
-        <w:r>
-          <w:rPr>
-            <w:noProof/>
-          </w:rPr>
-          <w:t>4</w:t>
-        </w:r>
-      </w:fldSimple>
+      <w:r>
+        <w:fldChar w:fldCharType="begin"/>
+      </w:r>
+      <w:r>
+        <w:instrText xml:space="preserve"> SEQ Ilustración \* ARABIC </w:instrText>
+      </w:r>
+      <w:r>
+        <w:fldChar w:fldCharType="separate"/>
+      </w:r>
+      <w:r>
+        <w:rPr>
+          <w:noProof/>
+        </w:rPr>
+        <w:t>4</w:t>
+      </w:r>
+      <w:r>
+        <w:rPr>
+          <w:noProof/>
+        </w:rPr>
+        <w:fldChar w:fldCharType="end"/>
+      </w:r>
       <w:r>
         <w:t xml:space="preserve"> tabla de requerimientos no funcionales</w:t>
       </w:r>

</xml_diff>